<commit_message>
Searching, Sorting and Optimisation
This update includes updates with the sorting algorithms, adding display
grid to the game window and displaying the sort and search algorithms
visually on the screen. Round by Round Screen captures are also
included.
</commit_message>
<xml_diff>
--- a/Documents/Specification.docx
+++ b/Documents/Specification.docx
@@ -6,15 +6,41 @@
       <w:pPr>
         <w:rPr>
           <w:rFonts w:asciiTheme="minorHAnsi" w:hAnsiTheme="minorHAnsi" w:cstheme="minorHAnsi"/>
-          <w:sz w:val="24"/>
-        </w:rPr>
-      </w:pPr>
-      <w:r>
-        <w:rPr>
-          <w:rFonts w:asciiTheme="minorHAnsi" w:hAnsiTheme="minorHAnsi" w:cstheme="minorHAnsi"/>
-          <w:sz w:val="24"/>
-        </w:rPr>
-        <w:t>Paper Defence (Tower Defence)</w:t>
+          <w:b/>
+          <w:sz w:val="24"/>
+        </w:rPr>
+      </w:pPr>
+      <w:r>
+        <w:rPr>
+          <w:rFonts w:asciiTheme="minorHAnsi" w:hAnsiTheme="minorHAnsi" w:cstheme="minorHAnsi"/>
+          <w:b/>
+          <w:sz w:val="28"/>
+        </w:rPr>
+        <w:t>P</w:t>
+      </w:r>
+      <w:r>
+        <w:rPr>
+          <w:rFonts w:asciiTheme="minorHAnsi" w:hAnsiTheme="minorHAnsi" w:cstheme="minorHAnsi"/>
+          <w:b/>
+          <w:sz w:val="28"/>
+        </w:rPr>
+        <w:t>ixel TD</w:t>
+      </w:r>
+      <w:r>
+        <w:rPr>
+          <w:rFonts w:asciiTheme="minorHAnsi" w:hAnsiTheme="minorHAnsi" w:cstheme="minorHAnsi"/>
+          <w:b/>
+          <w:sz w:val="28"/>
+        </w:rPr>
+        <w:t xml:space="preserve"> (Tower Defence)</w:t>
+      </w:r>
+      <w:r>
+        <w:rPr>
+          <w:rFonts w:asciiTheme="minorHAnsi" w:hAnsiTheme="minorHAnsi" w:cstheme="minorHAnsi"/>
+          <w:b/>
+          <w:sz w:val="28"/>
+        </w:rPr>
+        <w:t xml:space="preserve"> – Requirements Specification</w:t>
       </w:r>
     </w:p>
     <w:p>
@@ -42,10 +68,365 @@
           <w:rFonts w:asciiTheme="minorHAnsi" w:hAnsiTheme="minorHAnsi" w:cstheme="minorHAnsi"/>
           <w:sz w:val="24"/>
         </w:rPr>
-        <w:t>Fixed and Custom based courses.</w:t>
-      </w:r>
+        <w:t xml:space="preserve">Four Interfaces – Main Menu, Options Screen, Game Window and </w:t>
+      </w:r>
+      <w:r>
+        <w:rPr>
+          <w:rFonts w:asciiTheme="minorHAnsi" w:hAnsiTheme="minorHAnsi" w:cstheme="minorHAnsi"/>
+          <w:sz w:val="24"/>
+        </w:rPr>
+        <w:t>Round Window.</w:t>
+      </w:r>
+    </w:p>
+    <w:p>
+      <w:pPr>
+        <w:pStyle w:val="ListParagraph"/>
+        <w:rPr>
+          <w:rFonts w:asciiTheme="minorHAnsi" w:hAnsiTheme="minorHAnsi" w:cstheme="minorHAnsi"/>
+          <w:sz w:val="24"/>
+        </w:rPr>
+      </w:pPr>
+    </w:p>
+    <w:p>
+      <w:pPr>
+        <w:pStyle w:val="ListParagraph"/>
+        <w:numPr>
+          <w:ilvl w:val="0"/>
+          <w:numId w:val="3"/>
+        </w:numPr>
+        <w:rPr>
+          <w:rFonts w:asciiTheme="minorHAnsi" w:hAnsiTheme="minorHAnsi" w:cstheme="minorHAnsi"/>
+          <w:sz w:val="24"/>
+        </w:rPr>
+      </w:pPr>
+      <w:r>
+        <w:rPr>
+          <w:rFonts w:asciiTheme="minorHAnsi" w:hAnsiTheme="minorHAnsi" w:cstheme="minorHAnsi"/>
+          <w:sz w:val="24"/>
+        </w:rPr>
+        <w:t>Custom Randomly Generated Tracks, dependant on map selected and difficulty.</w:t>
+      </w:r>
+    </w:p>
+    <w:p>
+      <w:pPr>
+        <w:pStyle w:val="ListParagraph"/>
+        <w:rPr>
+          <w:rFonts w:asciiTheme="minorHAnsi" w:hAnsiTheme="minorHAnsi" w:cstheme="minorHAnsi"/>
+          <w:sz w:val="24"/>
+        </w:rPr>
+      </w:pPr>
       <w:bookmarkStart w:id="0" w:name="_GoBack"/>
       <w:bookmarkEnd w:id="0"/>
+    </w:p>
+    <w:p>
+      <w:pPr>
+        <w:pStyle w:val="ListParagraph"/>
+        <w:numPr>
+          <w:ilvl w:val="0"/>
+          <w:numId w:val="3"/>
+        </w:numPr>
+        <w:rPr>
+          <w:rFonts w:asciiTheme="minorHAnsi" w:hAnsiTheme="minorHAnsi" w:cstheme="minorHAnsi"/>
+          <w:sz w:val="24"/>
+        </w:rPr>
+      </w:pPr>
+      <w:r>
+        <w:rPr>
+          <w:rFonts w:asciiTheme="minorHAnsi" w:hAnsiTheme="minorHAnsi" w:cstheme="minorHAnsi"/>
+          <w:sz w:val="24"/>
+        </w:rPr>
+        <w:t>Different styled towers each with their own unique abilities.</w:t>
+      </w:r>
+    </w:p>
+    <w:p>
+      <w:pPr>
+        <w:pStyle w:val="ListParagraph"/>
+        <w:rPr>
+          <w:rFonts w:asciiTheme="minorHAnsi" w:hAnsiTheme="minorHAnsi" w:cstheme="minorHAnsi"/>
+          <w:sz w:val="24"/>
+        </w:rPr>
+      </w:pPr>
+    </w:p>
+    <w:p>
+      <w:pPr>
+        <w:pStyle w:val="ListParagraph"/>
+        <w:numPr>
+          <w:ilvl w:val="0"/>
+          <w:numId w:val="3"/>
+        </w:numPr>
+        <w:rPr>
+          <w:rFonts w:asciiTheme="minorHAnsi" w:hAnsiTheme="minorHAnsi" w:cstheme="minorHAnsi"/>
+          <w:sz w:val="24"/>
+        </w:rPr>
+      </w:pPr>
+      <w:r>
+        <w:rPr>
+          <w:rFonts w:asciiTheme="minorHAnsi" w:hAnsiTheme="minorHAnsi" w:cstheme="minorHAnsi"/>
+          <w:sz w:val="24"/>
+        </w:rPr>
+        <w:t>Sorting Algorithms, such as Bubble Sort and Quick Sort to organise collected tower pieces during play.</w:t>
+      </w:r>
+    </w:p>
+    <w:p>
+      <w:pPr>
+        <w:pStyle w:val="ListParagraph"/>
+        <w:rPr>
+          <w:rFonts w:asciiTheme="minorHAnsi" w:hAnsiTheme="minorHAnsi" w:cstheme="minorHAnsi"/>
+          <w:sz w:val="24"/>
+        </w:rPr>
+      </w:pPr>
+    </w:p>
+    <w:p>
+      <w:pPr>
+        <w:pStyle w:val="ListParagraph"/>
+        <w:numPr>
+          <w:ilvl w:val="0"/>
+          <w:numId w:val="3"/>
+        </w:numPr>
+        <w:rPr>
+          <w:rFonts w:asciiTheme="minorHAnsi" w:hAnsiTheme="minorHAnsi" w:cstheme="minorHAnsi"/>
+          <w:sz w:val="24"/>
+        </w:rPr>
+      </w:pPr>
+      <w:r>
+        <w:rPr>
+          <w:rFonts w:asciiTheme="minorHAnsi" w:hAnsiTheme="minorHAnsi" w:cstheme="minorHAnsi"/>
+          <w:sz w:val="24"/>
+        </w:rPr>
+        <w:t>Place towers in user defined positions within the map.</w:t>
+      </w:r>
+    </w:p>
+    <w:p>
+      <w:pPr>
+        <w:pStyle w:val="ListParagraph"/>
+        <w:rPr>
+          <w:rFonts w:asciiTheme="minorHAnsi" w:hAnsiTheme="minorHAnsi" w:cstheme="minorHAnsi"/>
+          <w:sz w:val="24"/>
+        </w:rPr>
+      </w:pPr>
+    </w:p>
+    <w:p>
+      <w:pPr>
+        <w:pStyle w:val="ListParagraph"/>
+        <w:numPr>
+          <w:ilvl w:val="0"/>
+          <w:numId w:val="3"/>
+        </w:numPr>
+        <w:rPr>
+          <w:rFonts w:asciiTheme="minorHAnsi" w:hAnsiTheme="minorHAnsi" w:cstheme="minorHAnsi"/>
+          <w:sz w:val="24"/>
+        </w:rPr>
+      </w:pPr>
+      <w:r>
+        <w:rPr>
+          <w:rFonts w:asciiTheme="minorHAnsi" w:hAnsiTheme="minorHAnsi" w:cstheme="minorHAnsi"/>
+          <w:sz w:val="24"/>
+        </w:rPr>
+        <w:t>Use path finding algorithms to get from the MOB Spawn point to your tower that you are defending.</w:t>
+      </w:r>
+    </w:p>
+    <w:p>
+      <w:pPr>
+        <w:pStyle w:val="ListParagraph"/>
+        <w:rPr>
+          <w:rFonts w:asciiTheme="minorHAnsi" w:hAnsiTheme="minorHAnsi" w:cstheme="minorHAnsi"/>
+          <w:sz w:val="24"/>
+        </w:rPr>
+      </w:pPr>
+    </w:p>
+    <w:p>
+      <w:pPr>
+        <w:pStyle w:val="ListParagraph"/>
+        <w:numPr>
+          <w:ilvl w:val="0"/>
+          <w:numId w:val="3"/>
+        </w:numPr>
+        <w:rPr>
+          <w:rFonts w:asciiTheme="minorHAnsi" w:hAnsiTheme="minorHAnsi" w:cstheme="minorHAnsi"/>
+          <w:sz w:val="24"/>
+        </w:rPr>
+      </w:pPr>
+      <w:r>
+        <w:rPr>
+          <w:rFonts w:asciiTheme="minorHAnsi" w:hAnsiTheme="minorHAnsi" w:cstheme="minorHAnsi"/>
+          <w:sz w:val="24"/>
+        </w:rPr>
+        <w:t>Collection Tower used to collect any drops made by the MOBs as they travel.</w:t>
+      </w:r>
+    </w:p>
+    <w:p>
+      <w:pPr>
+        <w:pStyle w:val="ListParagraph"/>
+        <w:rPr>
+          <w:rFonts w:asciiTheme="minorHAnsi" w:hAnsiTheme="minorHAnsi" w:cstheme="minorHAnsi"/>
+          <w:sz w:val="24"/>
+        </w:rPr>
+      </w:pPr>
+    </w:p>
+    <w:p>
+      <w:pPr>
+        <w:pStyle w:val="ListParagraph"/>
+        <w:numPr>
+          <w:ilvl w:val="0"/>
+          <w:numId w:val="3"/>
+        </w:numPr>
+        <w:rPr>
+          <w:rFonts w:asciiTheme="minorHAnsi" w:hAnsiTheme="minorHAnsi" w:cstheme="minorHAnsi"/>
+          <w:sz w:val="24"/>
+        </w:rPr>
+      </w:pPr>
+      <w:r>
+        <w:rPr>
+          <w:rFonts w:asciiTheme="minorHAnsi" w:hAnsiTheme="minorHAnsi" w:cstheme="minorHAnsi"/>
+          <w:sz w:val="24"/>
+        </w:rPr>
+        <w:t>Event Based and Threading within Python to allow for multiple processes.</w:t>
+      </w:r>
+    </w:p>
+    <w:p>
+      <w:pPr>
+        <w:pStyle w:val="ListParagraph"/>
+        <w:rPr>
+          <w:rFonts w:asciiTheme="minorHAnsi" w:hAnsiTheme="minorHAnsi" w:cstheme="minorHAnsi"/>
+          <w:sz w:val="24"/>
+        </w:rPr>
+      </w:pPr>
+    </w:p>
+    <w:p>
+      <w:pPr>
+        <w:pStyle w:val="ListParagraph"/>
+        <w:numPr>
+          <w:ilvl w:val="0"/>
+          <w:numId w:val="3"/>
+        </w:numPr>
+        <w:rPr>
+          <w:rFonts w:asciiTheme="minorHAnsi" w:hAnsiTheme="minorHAnsi" w:cstheme="minorHAnsi"/>
+          <w:sz w:val="24"/>
+        </w:rPr>
+      </w:pPr>
+      <w:r>
+        <w:rPr>
+          <w:rFonts w:asciiTheme="minorHAnsi" w:hAnsiTheme="minorHAnsi" w:cstheme="minorHAnsi"/>
+          <w:sz w:val="24"/>
+        </w:rPr>
+        <w:t>Store data on each tower within an SQLite3 database.</w:t>
+      </w:r>
+    </w:p>
+    <w:p>
+      <w:pPr>
+        <w:pStyle w:val="ListParagraph"/>
+        <w:rPr>
+          <w:rFonts w:asciiTheme="minorHAnsi" w:hAnsiTheme="minorHAnsi" w:cstheme="minorHAnsi"/>
+          <w:sz w:val="24"/>
+        </w:rPr>
+      </w:pPr>
+    </w:p>
+    <w:p>
+      <w:pPr>
+        <w:pStyle w:val="ListParagraph"/>
+        <w:numPr>
+          <w:ilvl w:val="0"/>
+          <w:numId w:val="3"/>
+        </w:numPr>
+        <w:rPr>
+          <w:rFonts w:asciiTheme="minorHAnsi" w:hAnsiTheme="minorHAnsi" w:cstheme="minorHAnsi"/>
+          <w:sz w:val="24"/>
+        </w:rPr>
+      </w:pPr>
+      <w:r>
+        <w:rPr>
+          <w:rFonts w:asciiTheme="minorHAnsi" w:hAnsiTheme="minorHAnsi" w:cstheme="minorHAnsi"/>
+          <w:sz w:val="24"/>
+        </w:rPr>
+        <w:t>Store settings, and wave data within specific files using pickle so as to keep the datatype that is being used.</w:t>
+      </w:r>
+    </w:p>
+    <w:p>
+      <w:pPr>
+        <w:pStyle w:val="ListParagraph"/>
+        <w:rPr>
+          <w:rFonts w:asciiTheme="minorHAnsi" w:hAnsiTheme="minorHAnsi" w:cstheme="minorHAnsi"/>
+          <w:sz w:val="24"/>
+        </w:rPr>
+      </w:pPr>
+    </w:p>
+    <w:p>
+      <w:pPr>
+        <w:pStyle w:val="ListParagraph"/>
+        <w:numPr>
+          <w:ilvl w:val="0"/>
+          <w:numId w:val="3"/>
+        </w:numPr>
+        <w:rPr>
+          <w:rFonts w:asciiTheme="minorHAnsi" w:hAnsiTheme="minorHAnsi" w:cstheme="minorHAnsi"/>
+          <w:sz w:val="24"/>
+        </w:rPr>
+      </w:pPr>
+      <w:r>
+        <w:rPr>
+          <w:rFonts w:asciiTheme="minorHAnsi" w:hAnsiTheme="minorHAnsi" w:cstheme="minorHAnsi"/>
+          <w:sz w:val="24"/>
+        </w:rPr>
+        <w:t>Audio to be played in the background along with sound effects for when an enemy is defeated, a button is pressed, the system/window closes.</w:t>
+      </w:r>
+    </w:p>
+    <w:p>
+      <w:pPr>
+        <w:pStyle w:val="ListParagraph"/>
+        <w:rPr>
+          <w:rFonts w:asciiTheme="minorHAnsi" w:hAnsiTheme="minorHAnsi" w:cstheme="minorHAnsi"/>
+          <w:sz w:val="24"/>
+        </w:rPr>
+      </w:pPr>
+    </w:p>
+    <w:p>
+      <w:pPr>
+        <w:pStyle w:val="ListParagraph"/>
+        <w:numPr>
+          <w:ilvl w:val="0"/>
+          <w:numId w:val="3"/>
+        </w:numPr>
+        <w:rPr>
+          <w:rFonts w:asciiTheme="minorHAnsi" w:hAnsiTheme="minorHAnsi" w:cstheme="minorHAnsi"/>
+          <w:sz w:val="24"/>
+        </w:rPr>
+      </w:pPr>
+      <w:r>
+        <w:rPr>
+          <w:rFonts w:asciiTheme="minorHAnsi" w:hAnsiTheme="minorHAnsi" w:cstheme="minorHAnsi"/>
+          <w:sz w:val="24"/>
+        </w:rPr>
+        <w:t>Have custom tower, mobs, barricades, as well as entrance and exit towers.</w:t>
+      </w:r>
+    </w:p>
+    <w:p>
+      <w:pPr>
+        <w:pStyle w:val="ListParagraph"/>
+        <w:rPr>
+          <w:rFonts w:asciiTheme="minorHAnsi" w:hAnsiTheme="minorHAnsi" w:cstheme="minorHAnsi"/>
+          <w:sz w:val="24"/>
+        </w:rPr>
+      </w:pPr>
+    </w:p>
+    <w:p>
+      <w:pPr>
+        <w:pStyle w:val="ListParagraph"/>
+        <w:numPr>
+          <w:ilvl w:val="0"/>
+          <w:numId w:val="3"/>
+        </w:numPr>
+        <w:rPr>
+          <w:rFonts w:asciiTheme="minorHAnsi" w:hAnsiTheme="minorHAnsi" w:cstheme="minorHAnsi"/>
+          <w:sz w:val="24"/>
+        </w:rPr>
+      </w:pPr>
+      <w:r>
+        <w:rPr>
+          <w:rFonts w:asciiTheme="minorHAnsi" w:hAnsiTheme="minorHAnsi" w:cstheme="minorHAnsi"/>
+          <w:sz w:val="24"/>
+        </w:rPr>
+        <w:t>Health and Money taken into consideration and sorted based on quantity of round and sorted on the Round Window.</w:t>
+      </w:r>
     </w:p>
     <w:sectPr>
       <w:pgSz w:w="11906" w:h="16838"/>

</xml_diff>